<commit_message>
added matlab pid in report
</commit_message>
<xml_diff>
--- a/Report/Robotics_Control/Control_Report_TeamMotoGuzzi.docx
+++ b/Report/Robotics_Control/Control_Report_TeamMotoGuzzi.docx
@@ -543,6 +543,7 @@
                                   <w15:appearance w15:val="hidden"/>
                                   <w:text/>
                                 </w:sdtPr>
+                                <w:sdtEndPr/>
                                 <w:sdtContent>
                                   <w:p>
                                     <w:pPr>
@@ -613,6 +614,7 @@
                             <w15:appearance w15:val="hidden"/>
                             <w:text/>
                           </w:sdtPr>
+                          <w:sdtEndPr/>
                           <w:sdtContent>
                             <w:p>
                               <w:pPr>
@@ -775,25 +777,7 @@
         <w:rPr>
           <w:lang w:val="en-US"/>
         </w:rPr>
-        <w:t xml:space="preserve"> that is implemented </w:t>
-      </w:r>
-      <w:r>
-        <w:rPr>
-          <w:lang w:val="en-US"/>
-        </w:rPr>
-        <w:t>in</w:t>
-      </w:r>
-      <w:r>
-        <w:rPr>
-          <w:lang w:val="en-US"/>
-        </w:rPr>
-        <w:t xml:space="preserve"> the system</w:t>
-      </w:r>
-      <w:r>
-        <w:rPr>
-          <w:lang w:val="en-US"/>
-        </w:rPr>
-        <w:t>. Lastly, section 4 describes how it is simulated using Simulink and Simulation</w:t>
+        <w:t xml:space="preserve"> that is implemented in the system. Lastly, section 4 describes how it is simulated using Simulink and Simulation</w:t>
       </w:r>
       <w:r>
         <w:rPr>
@@ -917,13 +901,7 @@
         <w:rPr>
           <w:lang w:val="en-US"/>
         </w:rPr>
-        <w:t xml:space="preserve"> arm </w:t>
-      </w:r>
-      <w:r>
-        <w:rPr>
-          <w:lang w:val="en-US"/>
-        </w:rPr>
-        <w:t>(m)</w:t>
+        <w:t xml:space="preserve"> arm (m)</w:t>
       </w:r>
     </w:p>
     <w:p>
@@ -956,13 +934,7 @@
         <w:rPr>
           <w:lang w:val="en-US"/>
         </w:rPr>
-        <w:t xml:space="preserve"> arm </w:t>
-      </w:r>
-      <w:r>
-        <w:rPr>
-          <w:lang w:val="en-US"/>
-        </w:rPr>
-        <w:t>(Degree)</w:t>
+        <w:t xml:space="preserve"> arm (Degree)</w:t>
       </w:r>
     </w:p>
     <w:p>
@@ -995,13 +967,7 @@
         <w:rPr>
           <w:lang w:val="en-US"/>
         </w:rPr>
-        <w:t xml:space="preserve"> arm </w:t>
-      </w:r>
-      <w:r>
-        <w:rPr>
-          <w:lang w:val="en-US"/>
-        </w:rPr>
-        <w:t>(Degree)</w:t>
+        <w:t xml:space="preserve"> arm (Degree)</w:t>
       </w:r>
     </w:p>
     <w:p>
@@ -1021,25 +987,7 @@
           <w:lang w:val="en-US"/>
         </w:rPr>
         <w:tab/>
-        <w:t xml:space="preserve">Angle of gripper </w:t>
-      </w:r>
-      <w:r>
-        <w:rPr>
-          <w:lang w:val="en-US"/>
-        </w:rPr>
-        <w:t>(</w:t>
-      </w:r>
-      <w:r>
-        <w:rPr>
-          <w:lang w:val="en-US"/>
-        </w:rPr>
-        <w:t>Degree</w:t>
-      </w:r>
-      <w:r>
-        <w:rPr>
-          <w:lang w:val="en-US"/>
-        </w:rPr>
-        <w:t>)</w:t>
+        <w:t>Angle of gripper (Degree)</w:t>
       </w:r>
     </w:p>
     <w:p>
@@ -1072,14 +1020,16 @@
     <w:p>
       <w:pPr>
         <w:pStyle w:val="Heading1"/>
-        <w:numPr>
-          <w:ilvl w:val="0"/>
-          <w:numId w:val="2"/>
-        </w:numPr>
-        <w:rPr>
-          <w:lang w:val="en-US"/>
-        </w:rPr>
-      </w:pPr>
+        <w:rPr>
+          <w:lang w:val="en-US"/>
+        </w:rPr>
+      </w:pPr>
+      <w:r>
+        <w:rPr>
+          <w:lang w:val="en-US"/>
+        </w:rPr>
+        <w:t xml:space="preserve">1. </w:t>
+      </w:r>
       <w:r>
         <w:rPr>
           <w:lang w:val="en-US"/>
@@ -1374,6 +1324,16 @@
     </w:p>
     <w:p>
       <w:pPr>
+        <w:jc w:val="center"/>
+        <w:rPr>
+          <w:sz w:val="20"/>
+          <w:szCs w:val="20"/>
+          <w:lang w:val="en-US"/>
+        </w:rPr>
+      </w:pPr>
+    </w:p>
+    <w:p>
+      <w:pPr>
         <w:pStyle w:val="Heading1"/>
         <w:rPr>
           <w:lang w:val="en-US"/>
@@ -1566,13 +1526,7 @@
         <w:rPr>
           <w:lang w:val="en-US"/>
         </w:rPr>
-        <w:t>data</w:t>
-      </w:r>
-      <w:r>
-        <w:rPr>
-          <w:lang w:val="en-US"/>
-        </w:rPr>
-        <w:t xml:space="preserve"> during 7.5 seconds to 8</w:t>
+        <w:t>data during 7.5 seconds to 8</w:t>
       </w:r>
       <w:r>
         <w:rPr>
@@ -1731,16 +1685,18 @@
           <w:szCs w:val="22"/>
           <w:lang w:val="en-US"/>
         </w:rPr>
-        <w:t>0-</w:t>
-      </w:r>
-      <w:r>
+        <w:t>0-1 sec to stand still at pos (0, 20)</w:t>
+      </w:r>
+    </w:p>
+    <w:p>
+      <w:pPr>
+        <w:ind w:left="284"/>
         <w:rPr>
           <w:sz w:val="22"/>
           <w:szCs w:val="22"/>
           <w:lang w:val="en-US"/>
         </w:rPr>
-        <w:t>1 sec to stand still at pos (0, 20)</w:t>
-      </w:r>
+      </w:pPr>
     </w:p>
     <w:p>
       <w:pPr>
@@ -1751,31 +1707,31 @@
           <w:lang w:val="en-US"/>
         </w:rPr>
       </w:pPr>
-    </w:p>
-    <w:p>
-      <w:pPr>
-        <w:ind w:left="284"/>
+      <w:r>
         <w:rPr>
           <w:sz w:val="22"/>
           <w:szCs w:val="22"/>
           <w:lang w:val="en-US"/>
         </w:rPr>
-      </w:pPr>
-      <w:r>
+        <w:t>1-3 sec to move to pos (-10, 30)</w:t>
+      </w:r>
+    </w:p>
+    <w:p>
+      <w:pPr>
+        <w:ind w:left="284"/>
         <w:rPr>
           <w:sz w:val="22"/>
           <w:szCs w:val="22"/>
           <w:lang w:val="en-US"/>
         </w:rPr>
-        <w:t>1-3</w:t>
-      </w:r>
+      </w:pPr>
       <w:r>
         <w:rPr>
           <w:sz w:val="22"/>
           <w:szCs w:val="22"/>
           <w:lang w:val="en-US"/>
         </w:rPr>
-        <w:t xml:space="preserve"> sec to move to pos (-10, 30)</w:t>
+        <w:t xml:space="preserve">3-5 sec to move to first marshmallow (-10, 40) </w:t>
       </w:r>
     </w:p>
     <w:p>
@@ -1793,39 +1749,43 @@
           <w:szCs w:val="22"/>
           <w:lang w:val="en-US"/>
         </w:rPr>
-        <w:t>3-5</w:t>
-      </w:r>
-      <w:r>
+        <w:t>5-9 sec to close the grip</w:t>
+      </w:r>
+    </w:p>
+    <w:p>
+      <w:pPr>
+        <w:ind w:left="284"/>
         <w:rPr>
           <w:sz w:val="22"/>
           <w:szCs w:val="22"/>
           <w:lang w:val="en-US"/>
         </w:rPr>
-        <w:t xml:space="preserve"> sec to move to </w:t>
-      </w:r>
+      </w:pPr>
       <w:r>
         <w:rPr>
           <w:sz w:val="22"/>
           <w:szCs w:val="22"/>
           <w:lang w:val="en-US"/>
         </w:rPr>
-        <w:t>first marshmallow</w:t>
-      </w:r>
-      <w:r>
+        <w:t>7-9 sec to move to garbage chute (-10, 30)</w:t>
+      </w:r>
+    </w:p>
+    <w:p>
+      <w:pPr>
+        <w:ind w:left="284"/>
         <w:rPr>
           <w:sz w:val="22"/>
           <w:szCs w:val="22"/>
           <w:lang w:val="en-US"/>
         </w:rPr>
-        <w:t xml:space="preserve"> (-10, 40)</w:t>
-      </w:r>
+      </w:pPr>
       <w:r>
         <w:rPr>
           <w:sz w:val="22"/>
           <w:szCs w:val="22"/>
           <w:lang w:val="en-US"/>
         </w:rPr>
-        <w:t xml:space="preserve"> </w:t>
+        <w:t>9-11 sec to open the grip</w:t>
       </w:r>
     </w:p>
     <w:p>
@@ -1837,37 +1797,41 @@
           <w:lang w:val="en-US"/>
         </w:rPr>
       </w:pPr>
-      <w:r>
+    </w:p>
+    <w:p>
+      <w:pPr>
+        <w:ind w:left="284"/>
         <w:rPr>
           <w:sz w:val="22"/>
           <w:szCs w:val="22"/>
           <w:lang w:val="en-US"/>
         </w:rPr>
-        <w:t>5-9</w:t>
-      </w:r>
+      </w:pPr>
       <w:r>
         <w:rPr>
           <w:sz w:val="22"/>
           <w:szCs w:val="22"/>
           <w:lang w:val="en-US"/>
         </w:rPr>
-        <w:t xml:space="preserve"> sec to close </w:t>
-      </w:r>
-      <w:r>
+        <w:t>11-13 to move to pos (0, 30)</w:t>
+      </w:r>
+    </w:p>
+    <w:p>
+      <w:pPr>
+        <w:ind w:left="284"/>
         <w:rPr>
           <w:sz w:val="22"/>
           <w:szCs w:val="22"/>
           <w:lang w:val="en-US"/>
         </w:rPr>
-        <w:t xml:space="preserve">the </w:t>
-      </w:r>
+      </w:pPr>
       <w:r>
         <w:rPr>
           <w:sz w:val="22"/>
           <w:szCs w:val="22"/>
           <w:lang w:val="en-US"/>
         </w:rPr>
-        <w:t>grip</w:t>
+        <w:t>13-15 sec to move to second marshmallow (0, 40)</w:t>
       </w:r>
     </w:p>
     <w:p>
@@ -1885,68 +1849,72 @@
           <w:szCs w:val="22"/>
           <w:lang w:val="en-US"/>
         </w:rPr>
-        <w:t>7-9</w:t>
-      </w:r>
-      <w:r>
+        <w:t>15-19 sec to close the grip</w:t>
+      </w:r>
+    </w:p>
+    <w:p>
+      <w:pPr>
+        <w:ind w:left="284"/>
         <w:rPr>
           <w:sz w:val="22"/>
           <w:szCs w:val="22"/>
           <w:lang w:val="en-US"/>
         </w:rPr>
-        <w:t xml:space="preserve"> sec to move to garbage chute (-10, 30)</w:t>
-      </w:r>
-    </w:p>
-    <w:p>
-      <w:pPr>
-        <w:ind w:left="284"/>
+      </w:pPr>
+      <w:r>
         <w:rPr>
           <w:sz w:val="22"/>
           <w:szCs w:val="22"/>
           <w:lang w:val="en-US"/>
         </w:rPr>
-      </w:pPr>
-      <w:r>
+        <w:t>17-19 sec to move to garbage chute (0,30)</w:t>
+      </w:r>
+    </w:p>
+    <w:p>
+      <w:pPr>
+        <w:ind w:left="284"/>
         <w:rPr>
           <w:sz w:val="22"/>
           <w:szCs w:val="22"/>
           <w:lang w:val="en-US"/>
         </w:rPr>
-        <w:t>9-11</w:t>
-      </w:r>
+      </w:pPr>
       <w:r>
         <w:rPr>
           <w:sz w:val="22"/>
           <w:szCs w:val="22"/>
           <w:lang w:val="en-US"/>
         </w:rPr>
-        <w:t xml:space="preserve"> sec to open </w:t>
-      </w:r>
-      <w:r>
+        <w:t>19-21 sec to open the grip</w:t>
+      </w:r>
+    </w:p>
+    <w:p>
+      <w:pPr>
+        <w:ind w:left="284"/>
         <w:rPr>
           <w:sz w:val="22"/>
           <w:szCs w:val="22"/>
           <w:lang w:val="en-US"/>
         </w:rPr>
-        <w:t xml:space="preserve">the </w:t>
-      </w:r>
-      <w:r>
+      </w:pPr>
+    </w:p>
+    <w:p>
+      <w:pPr>
+        <w:ind w:left="284"/>
         <w:rPr>
           <w:sz w:val="22"/>
           <w:szCs w:val="22"/>
           <w:lang w:val="en-US"/>
         </w:rPr>
-        <w:t>grip</w:t>
-      </w:r>
-    </w:p>
-    <w:p>
-      <w:pPr>
-        <w:ind w:left="284"/>
+      </w:pPr>
+      <w:r>
         <w:rPr>
           <w:sz w:val="22"/>
           <w:szCs w:val="22"/>
           <w:lang w:val="en-US"/>
         </w:rPr>
-      </w:pPr>
+        <w:t>21-23 sec to move to pos (10, 30)</w:t>
+      </w:r>
     </w:p>
     <w:p>
       <w:pPr>
@@ -1963,57 +1931,61 @@
           <w:szCs w:val="22"/>
           <w:lang w:val="en-US"/>
         </w:rPr>
-        <w:t>11-13</w:t>
-      </w:r>
-      <w:r>
+        <w:t>23-25 sec to move to last marshmallow (10, 40)</w:t>
+      </w:r>
+    </w:p>
+    <w:p>
+      <w:pPr>
+        <w:ind w:left="284"/>
         <w:rPr>
           <w:sz w:val="22"/>
           <w:szCs w:val="22"/>
           <w:lang w:val="en-US"/>
         </w:rPr>
-        <w:t xml:space="preserve"> to move to pos (0, 30)</w:t>
-      </w:r>
-    </w:p>
-    <w:p>
-      <w:pPr>
-        <w:ind w:left="284"/>
+      </w:pPr>
+      <w:r>
         <w:rPr>
           <w:sz w:val="22"/>
           <w:szCs w:val="22"/>
           <w:lang w:val="en-US"/>
         </w:rPr>
-      </w:pPr>
-      <w:r>
+        <w:t>25-29 sec to close the grip</w:t>
+      </w:r>
+    </w:p>
+    <w:p>
+      <w:pPr>
+        <w:ind w:left="284"/>
         <w:rPr>
           <w:sz w:val="22"/>
           <w:szCs w:val="22"/>
           <w:lang w:val="en-US"/>
         </w:rPr>
-        <w:t>13-15</w:t>
-      </w:r>
+      </w:pPr>
       <w:r>
         <w:rPr>
           <w:sz w:val="22"/>
           <w:szCs w:val="22"/>
           <w:lang w:val="en-US"/>
         </w:rPr>
-        <w:t xml:space="preserve"> sec to move to </w:t>
-      </w:r>
-      <w:r>
+        <w:t>27-29 sec to move to garbage chute (10,30)</w:t>
+      </w:r>
+    </w:p>
+    <w:p>
+      <w:pPr>
+        <w:ind w:left="284"/>
         <w:rPr>
           <w:sz w:val="22"/>
           <w:szCs w:val="22"/>
           <w:lang w:val="en-US"/>
         </w:rPr>
-        <w:t>second</w:t>
-      </w:r>
+      </w:pPr>
       <w:r>
         <w:rPr>
           <w:sz w:val="22"/>
           <w:szCs w:val="22"/>
           <w:lang w:val="en-US"/>
         </w:rPr>
-        <w:t xml:space="preserve"> marshmallow (0, 40)</w:t>
+        <w:t>29-31 sec to open the grip</w:t>
       </w:r>
     </w:p>
     <w:p>
@@ -2025,313 +1997,23 @@
           <w:lang w:val="en-US"/>
         </w:rPr>
       </w:pPr>
-      <w:r>
+    </w:p>
+    <w:p>
+      <w:pPr>
+        <w:ind w:left="284"/>
         <w:rPr>
           <w:sz w:val="22"/>
           <w:szCs w:val="22"/>
           <w:lang w:val="en-US"/>
         </w:rPr>
-        <w:t>15-19</w:t>
-      </w:r>
+      </w:pPr>
       <w:r>
         <w:rPr>
           <w:sz w:val="22"/>
           <w:szCs w:val="22"/>
           <w:lang w:val="en-US"/>
         </w:rPr>
-        <w:t xml:space="preserve"> sec to close the grip</w:t>
-      </w:r>
-    </w:p>
-    <w:p>
-      <w:pPr>
-        <w:ind w:left="284"/>
-        <w:rPr>
-          <w:sz w:val="22"/>
-          <w:szCs w:val="22"/>
-          <w:lang w:val="en-US"/>
-        </w:rPr>
-      </w:pPr>
-      <w:r>
-        <w:rPr>
-          <w:sz w:val="22"/>
-          <w:szCs w:val="22"/>
-          <w:lang w:val="en-US"/>
-        </w:rPr>
-        <w:t>17-19</w:t>
-      </w:r>
-      <w:r>
-        <w:rPr>
-          <w:sz w:val="22"/>
-          <w:szCs w:val="22"/>
-          <w:lang w:val="en-US"/>
-        </w:rPr>
-        <w:t xml:space="preserve"> sec to move to garbage chute (0,30)</w:t>
-      </w:r>
-    </w:p>
-    <w:p>
-      <w:pPr>
-        <w:ind w:left="284"/>
-        <w:rPr>
-          <w:sz w:val="22"/>
-          <w:szCs w:val="22"/>
-          <w:lang w:val="en-US"/>
-        </w:rPr>
-      </w:pPr>
-      <w:r>
-        <w:rPr>
-          <w:sz w:val="22"/>
-          <w:szCs w:val="22"/>
-          <w:lang w:val="en-US"/>
-        </w:rPr>
-        <w:t>19-21</w:t>
-      </w:r>
-      <w:r>
-        <w:rPr>
-          <w:sz w:val="22"/>
-          <w:szCs w:val="22"/>
-          <w:lang w:val="en-US"/>
-        </w:rPr>
-        <w:t xml:space="preserve"> sec to open</w:t>
-      </w:r>
-      <w:r>
-        <w:rPr>
-          <w:sz w:val="22"/>
-          <w:szCs w:val="22"/>
-          <w:lang w:val="en-US"/>
-        </w:rPr>
-        <w:t xml:space="preserve"> the</w:t>
-      </w:r>
-      <w:r>
-        <w:rPr>
-          <w:sz w:val="22"/>
-          <w:szCs w:val="22"/>
-          <w:lang w:val="en-US"/>
-        </w:rPr>
-        <w:t xml:space="preserve"> grip</w:t>
-      </w:r>
-    </w:p>
-    <w:p>
-      <w:pPr>
-        <w:ind w:left="284"/>
-        <w:rPr>
-          <w:sz w:val="22"/>
-          <w:szCs w:val="22"/>
-          <w:lang w:val="en-US"/>
-        </w:rPr>
-      </w:pPr>
-    </w:p>
-    <w:p>
-      <w:pPr>
-        <w:ind w:left="284"/>
-        <w:rPr>
-          <w:sz w:val="22"/>
-          <w:szCs w:val="22"/>
-          <w:lang w:val="en-US"/>
-        </w:rPr>
-      </w:pPr>
-      <w:r>
-        <w:rPr>
-          <w:sz w:val="22"/>
-          <w:szCs w:val="22"/>
-          <w:lang w:val="en-US"/>
-        </w:rPr>
-        <w:t>2</w:t>
-      </w:r>
-      <w:r>
-        <w:rPr>
-          <w:sz w:val="22"/>
-          <w:szCs w:val="22"/>
-          <w:lang w:val="en-US"/>
-        </w:rPr>
-        <w:t>1-23</w:t>
-      </w:r>
-      <w:r>
-        <w:rPr>
-          <w:sz w:val="22"/>
-          <w:szCs w:val="22"/>
-          <w:lang w:val="en-US"/>
-        </w:rPr>
-        <w:t xml:space="preserve"> sec to move to pos (10, 30)</w:t>
-      </w:r>
-    </w:p>
-    <w:p>
-      <w:pPr>
-        <w:ind w:left="284"/>
-        <w:rPr>
-          <w:sz w:val="22"/>
-          <w:szCs w:val="22"/>
-          <w:lang w:val="en-US"/>
-        </w:rPr>
-      </w:pPr>
-      <w:r>
-        <w:rPr>
-          <w:sz w:val="22"/>
-          <w:szCs w:val="22"/>
-          <w:lang w:val="en-US"/>
-        </w:rPr>
-        <w:t>2</w:t>
-      </w:r>
-      <w:r>
-        <w:rPr>
-          <w:sz w:val="22"/>
-          <w:szCs w:val="22"/>
-          <w:lang w:val="en-US"/>
-        </w:rPr>
-        <w:t>3-25</w:t>
-      </w:r>
-      <w:r>
-        <w:rPr>
-          <w:sz w:val="22"/>
-          <w:szCs w:val="22"/>
-          <w:lang w:val="en-US"/>
-        </w:rPr>
-        <w:t xml:space="preserve"> sec to move to </w:t>
-      </w:r>
-      <w:r>
-        <w:rPr>
-          <w:sz w:val="22"/>
-          <w:szCs w:val="22"/>
-          <w:lang w:val="en-US"/>
-        </w:rPr>
-        <w:t>last</w:t>
-      </w:r>
-      <w:r>
-        <w:rPr>
-          <w:sz w:val="22"/>
-          <w:szCs w:val="22"/>
-          <w:lang w:val="en-US"/>
-        </w:rPr>
-        <w:t xml:space="preserve"> marshmallow (10, 40)</w:t>
-      </w:r>
-    </w:p>
-    <w:p>
-      <w:pPr>
-        <w:ind w:left="284"/>
-        <w:rPr>
-          <w:sz w:val="22"/>
-          <w:szCs w:val="22"/>
-          <w:lang w:val="en-US"/>
-        </w:rPr>
-      </w:pPr>
-      <w:r>
-        <w:rPr>
-          <w:sz w:val="22"/>
-          <w:szCs w:val="22"/>
-          <w:lang w:val="en-US"/>
-        </w:rPr>
-        <w:t>2</w:t>
-      </w:r>
-      <w:r>
-        <w:rPr>
-          <w:sz w:val="22"/>
-          <w:szCs w:val="22"/>
-          <w:lang w:val="en-US"/>
-        </w:rPr>
-        <w:t>5-29</w:t>
-      </w:r>
-      <w:r>
-        <w:rPr>
-          <w:sz w:val="22"/>
-          <w:szCs w:val="22"/>
-          <w:lang w:val="en-US"/>
-        </w:rPr>
-        <w:t xml:space="preserve"> sec to close the grip</w:t>
-      </w:r>
-    </w:p>
-    <w:p>
-      <w:pPr>
-        <w:ind w:left="284"/>
-        <w:rPr>
-          <w:sz w:val="22"/>
-          <w:szCs w:val="22"/>
-          <w:lang w:val="en-US"/>
-        </w:rPr>
-      </w:pPr>
-      <w:r>
-        <w:rPr>
-          <w:sz w:val="22"/>
-          <w:szCs w:val="22"/>
-          <w:lang w:val="en-US"/>
-        </w:rPr>
-        <w:t>2</w:t>
-      </w:r>
-      <w:r>
-        <w:rPr>
-          <w:sz w:val="22"/>
-          <w:szCs w:val="22"/>
-          <w:lang w:val="en-US"/>
-        </w:rPr>
-        <w:t>7-29</w:t>
-      </w:r>
-      <w:r>
-        <w:rPr>
-          <w:sz w:val="22"/>
-          <w:szCs w:val="22"/>
-          <w:lang w:val="en-US"/>
-        </w:rPr>
-        <w:t xml:space="preserve"> sec to move to garbage chute (10,30)</w:t>
-      </w:r>
-    </w:p>
-    <w:p>
-      <w:pPr>
-        <w:ind w:left="284"/>
-        <w:rPr>
-          <w:sz w:val="22"/>
-          <w:szCs w:val="22"/>
-          <w:lang w:val="en-US"/>
-        </w:rPr>
-      </w:pPr>
-      <w:r>
-        <w:rPr>
-          <w:sz w:val="22"/>
-          <w:szCs w:val="22"/>
-          <w:lang w:val="en-US"/>
-        </w:rPr>
-        <w:t>29-31</w:t>
-      </w:r>
-      <w:r>
-        <w:rPr>
-          <w:sz w:val="22"/>
-          <w:szCs w:val="22"/>
-          <w:lang w:val="en-US"/>
-        </w:rPr>
-        <w:t xml:space="preserve"> sec to open the grip</w:t>
-      </w:r>
-    </w:p>
-    <w:p>
-      <w:pPr>
-        <w:ind w:left="284"/>
-        <w:rPr>
-          <w:sz w:val="22"/>
-          <w:szCs w:val="22"/>
-          <w:lang w:val="en-US"/>
-        </w:rPr>
-      </w:pPr>
-    </w:p>
-    <w:p>
-      <w:pPr>
-        <w:ind w:left="284"/>
-        <w:rPr>
-          <w:sz w:val="22"/>
-          <w:szCs w:val="22"/>
-          <w:lang w:val="en-US"/>
-        </w:rPr>
-      </w:pPr>
-      <w:r>
-        <w:rPr>
-          <w:sz w:val="22"/>
-          <w:szCs w:val="22"/>
-          <w:lang w:val="en-US"/>
-        </w:rPr>
-        <w:t>31-33</w:t>
-      </w:r>
-      <w:r>
-        <w:rPr>
-          <w:sz w:val="22"/>
-          <w:szCs w:val="22"/>
-          <w:lang w:val="en-US"/>
-        </w:rPr>
-        <w:t xml:space="preserve"> sec to come back to the original pos (0, 20)</w:t>
+        <w:t>31-33 sec to come back to the original pos (0, 20)</w:t>
       </w:r>
     </w:p>
     <w:p>
@@ -2724,141 +2406,687 @@
         <w:rPr>
           <w:lang w:val="en-US"/>
         </w:rPr>
-        <w:t xml:space="preserve">All robot arm joints have the controllers as explained in section 1. Each controller </w:t>
-      </w:r>
-      <w:r>
-        <w:rPr>
-          <w:lang w:val="en-US"/>
-        </w:rPr>
-        <w:t xml:space="preserve">uses PID controller </w:t>
-      </w:r>
-      <w:r>
-        <w:rPr>
-          <w:lang w:val="en-US"/>
-        </w:rPr>
-        <w:t xml:space="preserve">to reach the correct voltage in a right amount of time with 0 overshoot to not have any interfere with other marshmallows while traveling. </w:t>
-      </w:r>
-    </w:p>
-    <w:p>
-      <w:pPr>
-        <w:rPr>
-          <w:lang w:val="en-US"/>
-        </w:rPr>
-      </w:pPr>
-    </w:p>
-    <w:p>
-      <w:pPr>
-        <w:rPr>
-          <w:b/>
-          <w:bCs/>
-          <w:color w:val="FF0000"/>
-          <w:lang w:val="en-US"/>
-        </w:rPr>
-      </w:pPr>
+        <w:t xml:space="preserve">All robot arm joints have the controllers as explained in section 1. Each controller uses PID controller to reach the correct voltage in a right amount of time with 0 overshoot to not have any interfere with other marshmallows while traveling. </w:t>
+      </w:r>
+      <w:r>
+        <w:rPr>
+          <w:lang w:val="en-US"/>
+        </w:rPr>
+        <w:t xml:space="preserve">In the project, PID controller was written in </w:t>
+      </w:r>
+      <w:r>
+        <w:rPr>
+          <w:lang w:val="en-US"/>
+        </w:rPr>
+        <w:t>three</w:t>
+      </w:r>
+      <w:r>
+        <w:rPr>
+          <w:lang w:val="en-US"/>
+        </w:rPr>
+        <w:t xml:space="preserve"> different ways and </w:t>
+      </w:r>
+      <w:r>
+        <w:rPr>
+          <w:lang w:val="en-US"/>
+        </w:rPr>
+        <w:t xml:space="preserve">the second method in 3.2 </w:t>
+      </w:r>
+      <w:r>
+        <w:rPr>
+          <w:lang w:val="en-US"/>
+        </w:rPr>
+        <w:t xml:space="preserve">is used </w:t>
+      </w:r>
+      <w:r>
+        <w:rPr>
+          <w:lang w:val="en-US"/>
+        </w:rPr>
+        <w:t xml:space="preserve">throughout the project </w:t>
+      </w:r>
+      <w:r>
+        <w:rPr>
+          <w:lang w:val="en-US"/>
+        </w:rPr>
+        <w:t xml:space="preserve">in Simulink instead of transfer </w:t>
+      </w:r>
+      <w:r>
+        <w:rPr>
+          <w:lang w:val="en-US"/>
+        </w:rPr>
+        <w:t>function</w:t>
+      </w:r>
+      <w:r>
+        <w:rPr>
+          <w:lang w:val="en-US"/>
+        </w:rPr>
+        <w:t xml:space="preserve"> block or PID blocks</w:t>
+      </w:r>
+      <w:r>
+        <w:rPr>
+          <w:lang w:val="en-US"/>
+        </w:rPr>
+        <w:t xml:space="preserve"> as stated on the instructions of the project.</w:t>
+      </w:r>
+    </w:p>
+    <w:p>
+      <w:pPr>
+        <w:rPr>
+          <w:lang w:val="en-US"/>
+        </w:rPr>
+      </w:pPr>
+    </w:p>
+    <w:p>
+      <w:pPr>
+        <w:pStyle w:val="Heading2"/>
+        <w:rPr>
+          <w:sz w:val="32"/>
+          <w:szCs w:val="32"/>
+          <w:lang w:val="en-US"/>
+        </w:rPr>
+      </w:pPr>
+      <w:r>
+        <w:rPr>
+          <w:sz w:val="32"/>
+          <w:szCs w:val="32"/>
+          <w:lang w:val="en-US"/>
+        </w:rPr>
+        <w:lastRenderedPageBreak/>
+        <w:t>3.1 PID controller written in C</w:t>
+      </w:r>
+    </w:p>
+    <w:p>
+      <w:pPr>
+        <w:rPr>
+          <w:lang w:val="en-US"/>
+        </w:rPr>
+      </w:pPr>
+    </w:p>
+    <w:p>
+      <w:pPr>
+        <w:rPr>
+          <w:lang w:val="en-US"/>
+        </w:rPr>
+      </w:pPr>
+      <w:r>
+        <w:rPr>
+          <w:lang w:val="en-US"/>
+        </w:rPr>
+        <w:t>PID controller written in C is shown below in figure 6. This code creates the PIDController struct and functions</w:t>
+      </w:r>
+      <w:r>
+        <w:rPr>
+          <w:lang w:val="en-US"/>
+        </w:rPr>
+        <w:t xml:space="preserve"> on the bottom</w:t>
+      </w:r>
+      <w:r>
+        <w:rPr>
+          <w:lang w:val="en-US"/>
+        </w:rPr>
+        <w:t xml:space="preserve"> calculates and initiates in PIDControllers.</w:t>
+      </w:r>
+    </w:p>
+    <w:p>
+      <w:pPr>
+        <w:rPr>
+          <w:lang w:val="en-US"/>
+        </w:rPr>
+      </w:pPr>
+    </w:p>
+    <w:p>
+      <w:pPr>
+        <w:rPr>
+          <w:lang w:val="en-US"/>
+        </w:rPr>
+      </w:pPr>
+      <w:r>
+        <w:rPr>
+          <w:noProof/>
+          <w:lang w:val="en-US"/>
+        </w:rPr>
+        <w:drawing>
+          <wp:inline distT="0" distB="0" distL="0" distR="0" wp14:anchorId="1A42A0DA" wp14:editId="39E7EDD2">
+            <wp:extent cx="5943600" cy="6734415"/>
+            <wp:effectExtent l="0" t="0" r="0" b="0"/>
+            <wp:docPr id="10" name="Picture 10"/>
+            <wp:cNvGraphicFramePr>
+              <a:graphicFrameLocks xmlns:a="http://schemas.openxmlformats.org/drawingml/2006/main" noChangeAspect="1"/>
+            </wp:cNvGraphicFramePr>
+            <a:graphic xmlns:a="http://schemas.openxmlformats.org/drawingml/2006/main">
+              <a:graphicData uri="http://schemas.openxmlformats.org/drawingml/2006/picture">
+                <pic:pic xmlns:pic="http://schemas.openxmlformats.org/drawingml/2006/picture">
+                  <pic:nvPicPr>
+                    <pic:cNvPr id="10" name="Picture 10"/>
+                    <pic:cNvPicPr/>
+                  </pic:nvPicPr>
+                  <pic:blipFill>
+                    <a:blip r:embed="rId10">
+                      <a:extLst>
+                        <a:ext uri="{28A0092B-C50C-407E-A947-70E740481C1C}">
+                          <a14:useLocalDpi xmlns:a14="http://schemas.microsoft.com/office/drawing/2010/main" val="0"/>
+                        </a:ext>
+                      </a:extLst>
+                    </a:blip>
+                    <a:stretch>
+                      <a:fillRect/>
+                    </a:stretch>
+                  </pic:blipFill>
+                  <pic:spPr>
+                    <a:xfrm>
+                      <a:off x="0" y="0"/>
+                      <a:ext cx="5943600" cy="6734415"/>
+                    </a:xfrm>
+                    <a:prstGeom prst="rect">
+                      <a:avLst/>
+                    </a:prstGeom>
+                  </pic:spPr>
+                </pic:pic>
+              </a:graphicData>
+            </a:graphic>
+          </wp:inline>
+        </w:drawing>
+      </w:r>
+    </w:p>
+    <w:p>
+      <w:pPr>
+        <w:jc w:val="center"/>
+        <w:rPr>
+          <w:sz w:val="20"/>
+          <w:szCs w:val="20"/>
+          <w:lang w:val="en-US"/>
+        </w:rPr>
+      </w:pPr>
+      <w:r>
+        <w:rPr>
+          <w:sz w:val="20"/>
+          <w:szCs w:val="20"/>
+          <w:lang w:val="en-US"/>
+        </w:rPr>
+        <w:t xml:space="preserve">Figure 6. </w:t>
+      </w:r>
       <w:proofErr w:type="spellStart"/>
       <w:r>
         <w:rPr>
-          <w:b/>
-          <w:bCs/>
-          <w:color w:val="FF0000"/>
-          <w:highlight w:val="yellow"/>
-          <w:lang w:val="en-US"/>
-        </w:rPr>
-        <w:t>Pid</w:t>
+          <w:sz w:val="20"/>
+          <w:szCs w:val="20"/>
+          <w:lang w:val="en-US"/>
+        </w:rPr>
+        <w:t>pid.c</w:t>
       </w:r>
       <w:proofErr w:type="spellEnd"/>
-      <w:r>
-        <w:rPr>
-          <w:b/>
-          <w:bCs/>
-          <w:color w:val="FF0000"/>
+    </w:p>
+    <w:p>
+      <w:pPr>
+        <w:rPr>
+          <w:lang w:val="en-US"/>
+        </w:rPr>
+      </w:pPr>
+    </w:p>
+    <w:p>
+      <w:pPr>
+        <w:pStyle w:val="Heading2"/>
+        <w:rPr>
+          <w:sz w:val="30"/>
+          <w:szCs w:val="30"/>
+          <w:lang w:val="en-US"/>
+        </w:rPr>
+      </w:pPr>
+      <w:r>
+        <w:rPr>
+          <w:sz w:val="30"/>
+          <w:szCs w:val="30"/>
+          <w:lang w:val="en-US"/>
+        </w:rPr>
+        <w:lastRenderedPageBreak/>
+        <w:t>3.2 PID controller in MATLAB</w:t>
+      </w:r>
+    </w:p>
+    <w:p>
+      <w:pPr>
+        <w:rPr>
+          <w:lang w:val="en-US"/>
+        </w:rPr>
+      </w:pPr>
+    </w:p>
+    <w:p>
+      <w:pPr>
+        <w:rPr>
+          <w:lang w:val="en-US"/>
+        </w:rPr>
+      </w:pPr>
+      <w:r>
+        <w:rPr>
+          <w:lang w:val="en-US"/>
+        </w:rPr>
+        <w:t xml:space="preserve">PID controller in </w:t>
+      </w:r>
+      <w:r>
+        <w:rPr>
+          <w:lang w:val="en-US"/>
+        </w:rPr>
+        <w:t>MATLAB</w:t>
+      </w:r>
+      <w:r>
+        <w:rPr>
+          <w:lang w:val="en-US"/>
+        </w:rPr>
+        <w:t xml:space="preserve"> without PID or Transfer block is built and is shown in figure 7.</w:t>
+      </w:r>
+      <w:r>
+        <w:rPr>
           <w:lang w:val="en-US"/>
         </w:rPr>
         <w:t xml:space="preserve"> </w:t>
       </w:r>
-    </w:p>
-    <w:p>
-      <w:pPr>
-        <w:rPr>
-          <w:lang w:val="en-US"/>
-        </w:rPr>
-      </w:pPr>
-    </w:p>
-    <w:p>
-      <w:pPr>
-        <w:rPr>
-          <w:lang w:val="en-US"/>
-        </w:rPr>
-      </w:pPr>
-      <w:r>
-        <w:rPr>
+      <w:r>
+        <w:rPr>
+          <w:lang w:val="en-US"/>
+        </w:rPr>
+        <w:t xml:space="preserve">The </w:t>
+      </w:r>
+      <w:r>
+        <w:rPr>
+          <w:lang w:val="en-US"/>
+        </w:rPr>
+        <w:t>controller that is built</w:t>
+      </w:r>
+      <w:r>
+        <w:rPr>
+          <w:lang w:val="en-US"/>
+        </w:rPr>
+        <w:t xml:space="preserve"> </w:t>
+      </w:r>
+      <w:r>
+        <w:rPr>
+          <w:lang w:val="en-US"/>
+        </w:rPr>
+        <w:t>is</w:t>
+      </w:r>
+      <w:r>
+        <w:rPr>
+          <w:lang w:val="en-US"/>
+        </w:rPr>
+        <w:t xml:space="preserve"> tested </w:t>
+      </w:r>
+      <w:r>
+        <w:rPr>
+          <w:lang w:val="en-US"/>
+        </w:rPr>
+        <w:t xml:space="preserve">to a random transfer function and </w:t>
+      </w:r>
+      <w:r>
+        <w:rPr>
+          <w:lang w:val="en-US"/>
+        </w:rPr>
+        <w:t xml:space="preserve">the </w:t>
+      </w:r>
+      <w:r>
+        <w:rPr>
+          <w:lang w:val="en-US"/>
+        </w:rPr>
+        <w:t>result</w:t>
+      </w:r>
+      <w:r>
+        <w:rPr>
+          <w:lang w:val="en-US"/>
+        </w:rPr>
+        <w:t xml:space="preserve"> plot</w:t>
+      </w:r>
+      <w:r>
+        <w:rPr>
+          <w:lang w:val="en-US"/>
+        </w:rPr>
+        <w:t xml:space="preserve"> is</w:t>
+      </w:r>
+      <w:r>
+        <w:rPr>
+          <w:lang w:val="en-US"/>
+        </w:rPr>
+        <w:t xml:space="preserve"> just the same as the PID block in the Simulink</w:t>
+      </w:r>
+      <w:r>
+        <w:rPr>
+          <w:lang w:val="en-US"/>
+        </w:rPr>
+        <w:t xml:space="preserve"> shown in figure 7</w:t>
+      </w:r>
+      <w:r>
+        <w:rPr>
+          <w:lang w:val="en-US"/>
+        </w:rPr>
+        <w:t>.</w:t>
+      </w:r>
+    </w:p>
+    <w:p>
+      <w:pPr>
+        <w:rPr>
+          <w:lang w:val="en-US"/>
+        </w:rPr>
+      </w:pPr>
+    </w:p>
+    <w:p>
+      <w:pPr>
+        <w:rPr>
+          <w:lang w:val="en-US"/>
+        </w:rPr>
+      </w:pPr>
+      <w:r>
+        <w:rPr>
+          <w:noProof/>
+          <w:lang w:val="en-US"/>
+        </w:rPr>
+        <w:drawing>
+          <wp:inline distT="0" distB="0" distL="0" distR="0" wp14:anchorId="20E1691E" wp14:editId="53CBA0CB">
+            <wp:extent cx="5943600" cy="2812415"/>
+            <wp:effectExtent l="0" t="0" r="0" b="0"/>
+            <wp:docPr id="11" name="Picture 11" descr="Diagram&#10;&#10;Description automatically generated"/>
+            <wp:cNvGraphicFramePr>
+              <a:graphicFrameLocks xmlns:a="http://schemas.openxmlformats.org/drawingml/2006/main" noChangeAspect="1"/>
+            </wp:cNvGraphicFramePr>
+            <a:graphic xmlns:a="http://schemas.openxmlformats.org/drawingml/2006/main">
+              <a:graphicData uri="http://schemas.openxmlformats.org/drawingml/2006/picture">
+                <pic:pic xmlns:pic="http://schemas.openxmlformats.org/drawingml/2006/picture">
+                  <pic:nvPicPr>
+                    <pic:cNvPr id="11" name="Picture 11" descr="Diagram&#10;&#10;Description automatically generated"/>
+                    <pic:cNvPicPr/>
+                  </pic:nvPicPr>
+                  <pic:blipFill>
+                    <a:blip r:embed="rId11" cstate="print">
+                      <a:extLst>
+                        <a:ext uri="{28A0092B-C50C-407E-A947-70E740481C1C}">
+                          <a14:useLocalDpi xmlns:a14="http://schemas.microsoft.com/office/drawing/2010/main" val="0"/>
+                        </a:ext>
+                      </a:extLst>
+                    </a:blip>
+                    <a:stretch>
+                      <a:fillRect/>
+                    </a:stretch>
+                  </pic:blipFill>
+                  <pic:spPr>
+                    <a:xfrm>
+                      <a:off x="0" y="0"/>
+                      <a:ext cx="5943600" cy="2812415"/>
+                    </a:xfrm>
+                    <a:prstGeom prst="rect">
+                      <a:avLst/>
+                    </a:prstGeom>
+                  </pic:spPr>
+                </pic:pic>
+              </a:graphicData>
+            </a:graphic>
+          </wp:inline>
+        </w:drawing>
+      </w:r>
+    </w:p>
+    <w:p>
+      <w:pPr>
+        <w:rPr>
+          <w:lang w:val="en-US"/>
+        </w:rPr>
+      </w:pPr>
+      <w:r>
+        <w:rPr>
+          <w:noProof/>
+          <w:lang w:val="en-US"/>
+        </w:rPr>
+        <w:drawing>
+          <wp:inline distT="0" distB="0" distL="0" distR="0" wp14:anchorId="0CB752DE" wp14:editId="3611B625">
+            <wp:extent cx="3136544" cy="1813547"/>
+            <wp:effectExtent l="0" t="0" r="635" b="3175"/>
+            <wp:docPr id="12" name="Picture 12"/>
+            <wp:cNvGraphicFramePr>
+              <a:graphicFrameLocks xmlns:a="http://schemas.openxmlformats.org/drawingml/2006/main" noChangeAspect="1"/>
+            </wp:cNvGraphicFramePr>
+            <a:graphic xmlns:a="http://schemas.openxmlformats.org/drawingml/2006/main">
+              <a:graphicData uri="http://schemas.openxmlformats.org/drawingml/2006/picture">
+                <pic:pic xmlns:pic="http://schemas.openxmlformats.org/drawingml/2006/picture">
+                  <pic:nvPicPr>
+                    <pic:cNvPr id="12" name="Picture 12"/>
+                    <pic:cNvPicPr/>
+                  </pic:nvPicPr>
+                  <pic:blipFill>
+                    <a:blip r:embed="rId12" cstate="print">
+                      <a:extLst>
+                        <a:ext uri="{28A0092B-C50C-407E-A947-70E740481C1C}">
+                          <a14:useLocalDpi xmlns:a14="http://schemas.microsoft.com/office/drawing/2010/main" val="0"/>
+                        </a:ext>
+                      </a:extLst>
+                    </a:blip>
+                    <a:stretch>
+                      <a:fillRect/>
+                    </a:stretch>
+                  </pic:blipFill>
+                  <pic:spPr>
+                    <a:xfrm>
+                      <a:off x="0" y="0"/>
+                      <a:ext cx="3136544" cy="1813547"/>
+                    </a:xfrm>
+                    <a:prstGeom prst="rect">
+                      <a:avLst/>
+                    </a:prstGeom>
+                  </pic:spPr>
+                </pic:pic>
+              </a:graphicData>
+            </a:graphic>
+          </wp:inline>
+        </w:drawing>
+      </w:r>
+      <w:r>
+        <w:rPr>
+          <w:noProof/>
+          <w:lang w:val="en-US"/>
+        </w:rPr>
+        <w:drawing>
+          <wp:inline distT="0" distB="0" distL="0" distR="0" wp14:anchorId="570926EF" wp14:editId="4D424269">
+            <wp:extent cx="2546396" cy="1787374"/>
+            <wp:effectExtent l="0" t="0" r="0" b="3810"/>
+            <wp:docPr id="13" name="Picture 13" descr="Chart&#10;&#10;Description automatically generated with low confidence"/>
+            <wp:cNvGraphicFramePr>
+              <a:graphicFrameLocks xmlns:a="http://schemas.openxmlformats.org/drawingml/2006/main" noChangeAspect="1"/>
+            </wp:cNvGraphicFramePr>
+            <a:graphic xmlns:a="http://schemas.openxmlformats.org/drawingml/2006/main">
+              <a:graphicData uri="http://schemas.openxmlformats.org/drawingml/2006/picture">
+                <pic:pic xmlns:pic="http://schemas.openxmlformats.org/drawingml/2006/picture">
+                  <pic:nvPicPr>
+                    <pic:cNvPr id="13" name="Picture 13" descr="Chart&#10;&#10;Description automatically generated with low confidence"/>
+                    <pic:cNvPicPr/>
+                  </pic:nvPicPr>
+                  <pic:blipFill>
+                    <a:blip r:embed="rId13" cstate="print">
+                      <a:extLst>
+                        <a:ext uri="{28A0092B-C50C-407E-A947-70E740481C1C}">
+                          <a14:useLocalDpi xmlns:a14="http://schemas.microsoft.com/office/drawing/2010/main" val="0"/>
+                        </a:ext>
+                      </a:extLst>
+                    </a:blip>
+                    <a:stretch>
+                      <a:fillRect/>
+                    </a:stretch>
+                  </pic:blipFill>
+                  <pic:spPr>
+                    <a:xfrm>
+                      <a:off x="0" y="0"/>
+                      <a:ext cx="2571193" cy="1804780"/>
+                    </a:xfrm>
+                    <a:prstGeom prst="rect">
+                      <a:avLst/>
+                    </a:prstGeom>
+                  </pic:spPr>
+                </pic:pic>
+              </a:graphicData>
+            </a:graphic>
+          </wp:inline>
+        </w:drawing>
+      </w:r>
+    </w:p>
+    <w:p>
+      <w:pPr>
+        <w:jc w:val="center"/>
+        <w:rPr>
+          <w:sz w:val="20"/>
+          <w:szCs w:val="20"/>
+          <w:lang w:val="en-US"/>
+        </w:rPr>
+      </w:pPr>
+      <w:r>
+        <w:rPr>
+          <w:sz w:val="20"/>
+          <w:szCs w:val="20"/>
+          <w:lang w:val="en-US"/>
+        </w:rPr>
+        <w:t>Figure 7. User-defined PID controller</w:t>
+      </w:r>
+      <w:r>
+        <w:rPr>
+          <w:sz w:val="20"/>
+          <w:szCs w:val="20"/>
+          <w:lang w:val="en-US"/>
+        </w:rPr>
+        <w:t xml:space="preserve"> and its test</w:t>
+      </w:r>
+    </w:p>
+    <w:p>
+      <w:pPr>
+        <w:rPr>
+          <w:lang w:val="en-US"/>
+        </w:rPr>
+      </w:pPr>
+    </w:p>
+    <w:p>
+      <w:pPr>
+        <w:pStyle w:val="Heading2"/>
+        <w:rPr>
+          <w:sz w:val="30"/>
+          <w:szCs w:val="30"/>
+          <w:lang w:val="en-US"/>
+        </w:rPr>
+      </w:pPr>
+      <w:r>
+        <w:rPr>
+          <w:sz w:val="30"/>
+          <w:szCs w:val="30"/>
+          <w:lang w:val="en-US"/>
+        </w:rPr>
+        <w:t xml:space="preserve">3.3 PID </w:t>
+      </w:r>
+      <w:r>
+        <w:rPr>
+          <w:sz w:val="30"/>
+          <w:szCs w:val="30"/>
+          <w:lang w:val="en-US"/>
+        </w:rPr>
+        <w:t>c</w:t>
+      </w:r>
+      <w:r>
+        <w:rPr>
+          <w:sz w:val="30"/>
+          <w:szCs w:val="30"/>
+          <w:lang w:val="en-US"/>
+        </w:rPr>
+        <w:t>ontroller in Arduino IDE</w:t>
+      </w:r>
+    </w:p>
+    <w:p>
+      <w:pPr>
+        <w:rPr>
+          <w:lang w:val="en-US"/>
+        </w:rPr>
+      </w:pPr>
+    </w:p>
+    <w:p>
+      <w:pPr>
+        <w:rPr>
+          <w:lang w:val="en-US"/>
+        </w:rPr>
+      </w:pPr>
+      <w:r>
+        <w:rPr>
+          <w:lang w:val="en-US"/>
+        </w:rPr>
+        <w:t xml:space="preserve">In order to estimate the ISR clock rate for the PID controller, Arduino code was written. </w:t>
+      </w:r>
+      <w:r>
+        <w:rPr>
+          <w:lang w:val="en-US"/>
+        </w:rPr>
+        <w:t xml:space="preserve">The estimated ISR clock rate </w:t>
+      </w:r>
+      <w:r>
+        <w:rPr>
+          <w:lang w:val="en-US"/>
+        </w:rPr>
+        <w:t xml:space="preserve">for the controller </w:t>
+      </w:r>
+      <w:r>
+        <w:rPr>
+          <w:lang w:val="en-US"/>
+        </w:rPr>
+        <w:t xml:space="preserve">is measured to be </w:t>
+      </w:r>
+      <w:r>
+        <w:rPr>
+          <w:lang w:val="en-US"/>
+        </w:rPr>
+        <w:t>180 cycles</w:t>
+      </w:r>
+      <w:r>
+        <w:rPr>
+          <w:lang w:val="en-US"/>
+        </w:rPr>
+        <w:t xml:space="preserve"> </w:t>
+      </w:r>
+      <w:r>
+        <w:rPr>
+          <w:lang w:val="en-US"/>
+        </w:rPr>
+        <w:t>each</w:t>
+      </w:r>
+      <w:r>
+        <w:rPr>
+          <w:lang w:val="en-US"/>
+        </w:rPr>
+        <w:t xml:space="preserve"> loop after the setup.</w:t>
+      </w:r>
+      <w:r>
+        <w:rPr>
+          <w:lang w:val="en-US"/>
+        </w:rPr>
+        <w:t xml:space="preserve"> The Arduino code is shown in figure </w:t>
+      </w:r>
+      <w:r>
+        <w:rPr>
+          <w:lang w:val="en-US"/>
+        </w:rPr>
+        <w:t>8</w:t>
+      </w:r>
+      <w:r>
+        <w:rPr>
+          <w:lang w:val="en-US"/>
+        </w:rPr>
+        <w:t>.</w:t>
+      </w:r>
+    </w:p>
+    <w:p>
+      <w:pPr>
+        <w:rPr>
+          <w:lang w:val="en-US"/>
+        </w:rPr>
+      </w:pPr>
+    </w:p>
+    <w:p>
+      <w:pPr>
+        <w:jc w:val="center"/>
+        <w:rPr>
+          <w:lang w:val="en-US"/>
+        </w:rPr>
+      </w:pPr>
+      <w:r>
+        <w:rPr>
+          <w:noProof/>
           <w:lang w:val="en-US"/>
         </w:rPr>
         <w:lastRenderedPageBreak/>
-        <w:t xml:space="preserve">The estimated ISR clock rate </w:t>
-      </w:r>
-      <w:r>
-        <w:rPr>
-          <w:lang w:val="en-US"/>
-        </w:rPr>
-        <w:t xml:space="preserve">for the PID controller </w:t>
-      </w:r>
-      <w:r>
-        <w:rPr>
-          <w:lang w:val="en-US"/>
-        </w:rPr>
-        <w:t xml:space="preserve">is measured to be </w:t>
-      </w:r>
-      <w:r>
-        <w:rPr>
-          <w:lang w:val="en-US"/>
-        </w:rPr>
-        <w:t>180 cycles</w:t>
-      </w:r>
-      <w:r>
-        <w:rPr>
-          <w:lang w:val="en-US"/>
-        </w:rPr>
-        <w:t xml:space="preserve"> to do </w:t>
-      </w:r>
-      <w:r>
-        <w:rPr>
-          <w:lang w:val="en-US"/>
-        </w:rPr>
-        <w:t>each</w:t>
-      </w:r>
-      <w:r>
-        <w:rPr>
-          <w:lang w:val="en-US"/>
-        </w:rPr>
-        <w:t xml:space="preserve"> loop after the setup.</w:t>
-      </w:r>
-      <w:r>
-        <w:rPr>
-          <w:lang w:val="en-US"/>
-        </w:rPr>
-        <w:t xml:space="preserve"> The Arduino code is shown in figure 6.</w:t>
-      </w:r>
-    </w:p>
-    <w:p>
-      <w:pPr>
-        <w:rPr>
-          <w:lang w:val="en-US"/>
-        </w:rPr>
-      </w:pPr>
-    </w:p>
-    <w:p>
-      <w:pPr>
-        <w:jc w:val="center"/>
-        <w:rPr>
-          <w:lang w:val="en-US"/>
-        </w:rPr>
-      </w:pPr>
-      <w:r>
-        <w:rPr>
-          <w:noProof/>
-          <w:lang w:val="en-US"/>
-        </w:rPr>
         <w:drawing>
           <wp:inline distT="0" distB="0" distL="0" distR="0" wp14:anchorId="7194D474" wp14:editId="4DF2BA4F">
             <wp:extent cx="4320791" cy="4336448"/>
@@ -2875,7 +3103,7 @@
                     <pic:cNvPicPr/>
                   </pic:nvPicPr>
                   <pic:blipFill>
-                    <a:blip r:embed="rId10" cstate="print">
+                    <a:blip r:embed="rId14" cstate="print">
                       <a:extLst>
                         <a:ext uri="{28A0092B-C50C-407E-A947-70E740481C1C}">
                           <a14:useLocalDpi xmlns:a14="http://schemas.microsoft.com/office/drawing/2010/main" val="0"/>
@@ -2917,7 +3145,7 @@
           <w:szCs w:val="20"/>
           <w:lang w:val="en-US"/>
         </w:rPr>
-        <w:t xml:space="preserve">Figure 6. </w:t>
+        <w:t xml:space="preserve">Figure </w:t>
       </w:r>
       <w:r>
         <w:rPr>
@@ -2925,11 +3153,36 @@
           <w:szCs w:val="20"/>
           <w:lang w:val="en-US"/>
         </w:rPr>
+        <w:t>8</w:t>
+      </w:r>
+      <w:r>
+        <w:rPr>
+          <w:sz w:val="20"/>
+          <w:szCs w:val="20"/>
+          <w:lang w:val="en-US"/>
+        </w:rPr>
+        <w:t xml:space="preserve">. </w:t>
+      </w:r>
+      <w:r>
+        <w:rPr>
+          <w:sz w:val="20"/>
+          <w:szCs w:val="20"/>
+          <w:lang w:val="en-US"/>
+        </w:rPr>
         <w:t>PID controller written in Arduino IDE</w:t>
       </w:r>
     </w:p>
     <w:p>
       <w:pPr>
+        <w:rPr>
+          <w:sz w:val="20"/>
+          <w:szCs w:val="20"/>
+          <w:lang w:val="en-US"/>
+        </w:rPr>
+      </w:pPr>
+    </w:p>
+    <w:p>
+      <w:pPr>
         <w:pStyle w:val="Heading1"/>
         <w:rPr>
           <w:lang w:val="en-US"/>
@@ -2952,6 +3205,9 @@
     <w:p>
       <w:pPr>
         <w:rPr>
+          <w:b/>
+          <w:bCs/>
+          <w:color w:val="FF0000"/>
           <w:lang w:val="en-US"/>
         </w:rPr>
       </w:pPr>
@@ -3019,13 +3275,7 @@
         <w:rPr>
           <w:lang w:val="en-US"/>
         </w:rPr>
-        <w:t xml:space="preserve"> </w:t>
-      </w:r>
-      <w:r>
-        <w:rPr>
-          <w:lang w:val="en-US"/>
-        </w:rPr>
-        <w:t>During the co-simulation, re-tune of the controllers was done to produce near to 0% overshoot</w:t>
+        <w:t xml:space="preserve"> During the co-simulation, re-tune of the controllers was done to produce near to 0% overshoot</w:t>
       </w:r>
       <w:r>
         <w:rPr>
@@ -3050,7 +3300,7 @@
           <w:color w:val="FF0000"/>
           <w:lang w:val="en-US"/>
         </w:rPr>
-        <w:t xml:space="preserve"> 7</w:t>
+        <w:t xml:space="preserve"> </w:t>
       </w:r>
       <w:r>
         <w:rPr>
@@ -3059,8 +3309,104 @@
           <w:color w:val="FF0000"/>
           <w:lang w:val="en-US"/>
         </w:rPr>
+        <w:t>9</w:t>
+      </w:r>
+      <w:r>
+        <w:rPr>
+          <w:b/>
+          <w:bCs/>
+          <w:color w:val="FF0000"/>
+          <w:lang w:val="en-US"/>
+        </w:rPr>
         <w:t>.</w:t>
       </w:r>
+      <w:r>
+        <w:rPr>
+          <w:b/>
+          <w:bCs/>
+          <w:color w:val="FF0000"/>
+          <w:lang w:val="en-US"/>
+        </w:rPr>
+        <w:t xml:space="preserve"> </w:t>
+      </w:r>
+    </w:p>
+    <w:p>
+      <w:pPr>
+        <w:rPr>
+          <w:b/>
+          <w:bCs/>
+          <w:color w:val="FF0000"/>
+          <w:lang w:val="en-US"/>
+        </w:rPr>
+      </w:pPr>
+    </w:p>
+    <w:p>
+      <w:pPr>
+        <w:rPr>
+          <w:lang w:val="en-US"/>
+        </w:rPr>
+      </w:pPr>
+      <w:r>
+        <w:rPr>
+          <w:lang w:val="en-US"/>
+        </w:rPr>
+        <w:t>The tuning technique that</w:t>
+      </w:r>
+      <w:r>
+        <w:rPr>
+          <w:lang w:val="en-US"/>
+        </w:rPr>
+        <w:t xml:space="preserve"> was</w:t>
+      </w:r>
+      <w:r>
+        <w:rPr>
+          <w:lang w:val="en-US"/>
+        </w:rPr>
+        <w:t xml:space="preserve"> used during the </w:t>
+      </w:r>
+      <w:r>
+        <w:rPr>
+          <w:lang w:val="en-US"/>
+        </w:rPr>
+        <w:t>re-tune process of the co-simulation</w:t>
+      </w:r>
+      <w:r>
+        <w:rPr>
+          <w:lang w:val="en-US"/>
+        </w:rPr>
+        <w:t xml:space="preserve"> was to increase the P value first by doubling its number until the arm moves in a uniform oscillation. Then D value was increased by doubling until it reaches to almost 0% overshoot and I value was at the end used to fine tune </w:t>
+      </w:r>
+      <w:r>
+        <w:rPr>
+          <w:lang w:val="en-US"/>
+        </w:rPr>
+        <w:t xml:space="preserve">until the overshoot is at </w:t>
+      </w:r>
+      <w:r>
+        <w:rPr>
+          <w:lang w:val="en-US"/>
+        </w:rPr>
+        <w:t>0%</w:t>
+      </w:r>
+      <w:r>
+        <w:rPr>
+          <w:lang w:val="en-US"/>
+        </w:rPr>
+        <w:t xml:space="preserve"> during each motion</w:t>
+      </w:r>
+      <w:r>
+        <w:rPr>
+          <w:lang w:val="en-US"/>
+        </w:rPr>
+        <w:t>.</w:t>
+      </w:r>
+    </w:p>
+    <w:p>
+      <w:pPr>
+        <w:rPr>
+          <w:lang w:val="en-US"/>
+        </w:rPr>
+      </w:pPr>
     </w:p>
     <w:p>
       <w:pPr>
@@ -3078,7 +3424,7 @@
         <w:rPr>
           <w:lang w:val="en-US"/>
         </w:rPr>
-        <w:t>8</w:t>
+        <w:t>10</w:t>
       </w:r>
       <w:r>
         <w:rPr>
@@ -3109,7 +3455,7 @@
         <w:rPr>
           <w:lang w:val="en-US"/>
         </w:rPr>
-        <w:t>8</w:t>
+        <w:t>10</w:t>
       </w:r>
       <w:r>
         <w:rPr>
@@ -3121,7 +3467,13 @@
         <w:rPr>
           <w:lang w:val="en-US"/>
         </w:rPr>
-        <w:t>9</w:t>
+        <w:t>1</w:t>
+      </w:r>
+      <w:r>
+        <w:rPr>
+          <w:lang w:val="en-US"/>
+        </w:rPr>
+        <w:t>1</w:t>
       </w:r>
       <w:r>
         <w:rPr>
@@ -3133,7 +3485,14 @@
         <w:rPr>
           <w:lang w:val="en-US"/>
         </w:rPr>
-        <w:t>in time</w:t>
+        <w:t xml:space="preserve">in </w:t>
+      </w:r>
+      <w:r>
+        <w:rPr>
+          <w:lang w:val="en-US"/>
+        </w:rPr>
+        <w:lastRenderedPageBreak/>
+        <w:t>time</w:t>
       </w:r>
       <w:r>
         <w:rPr>
@@ -3197,7 +3556,6 @@
           <w:rFonts w:ascii="Times New Roman" w:eastAsia="Times New Roman" w:hAnsi="Times New Roman" w:cs="Times New Roman"/>
           <w:lang w:val="en-KR"/>
         </w:rPr>
-        <w:lastRenderedPageBreak/>
         <w:fldChar w:fldCharType="begin"/>
       </w:r>
       <w:r>
@@ -3238,7 +3596,7 @@
                     </pic:cNvPicPr>
                   </pic:nvPicPr>
                   <pic:blipFill>
-                    <a:blip r:embed="rId11">
+                    <a:blip r:embed="rId15">
                       <a:extLst>
                         <a:ext uri="{28A0092B-C50C-407E-A947-70E740481C1C}">
                           <a14:useLocalDpi xmlns:a14="http://schemas.microsoft.com/office/drawing/2010/main" val="0"/>
@@ -3288,7 +3646,19 @@
         <w:rPr>
           <w:lang w:val="en-US"/>
         </w:rPr>
-        <w:t>Figure 7.</w:t>
+        <w:t xml:space="preserve">Figure </w:t>
+      </w:r>
+      <w:r>
+        <w:rPr>
+          <w:lang w:val="en-US"/>
+        </w:rPr>
+        <w:t>9</w:t>
+      </w:r>
+      <w:r>
+        <w:rPr>
+          <w:lang w:val="en-US"/>
+        </w:rPr>
+        <w:t>.</w:t>
       </w:r>
       <w:r>
         <w:rPr>
@@ -3337,7 +3707,7 @@
                     <pic:cNvPicPr/>
                   </pic:nvPicPr>
                   <pic:blipFill>
-                    <a:blip r:embed="rId12" cstate="print">
+                    <a:blip r:embed="rId16" cstate="print">
                       <a:extLst>
                         <a:ext uri="{28A0092B-C50C-407E-A947-70E740481C1C}">
                           <a14:useLocalDpi xmlns:a14="http://schemas.microsoft.com/office/drawing/2010/main" val="0"/>
@@ -3384,7 +3754,7 @@
                     <pic:cNvPicPr/>
                   </pic:nvPicPr>
                   <pic:blipFill>
-                    <a:blip r:embed="rId13" cstate="print">
+                    <a:blip r:embed="rId17" cstate="print">
                       <a:extLst>
                         <a:ext uri="{28A0092B-C50C-407E-A947-70E740481C1C}">
                           <a14:useLocalDpi xmlns:a14="http://schemas.microsoft.com/office/drawing/2010/main" val="0"/>
@@ -3439,7 +3809,7 @@
                     <pic:cNvPicPr/>
                   </pic:nvPicPr>
                   <pic:blipFill>
-                    <a:blip r:embed="rId14" cstate="print">
+                    <a:blip r:embed="rId18" cstate="print">
                       <a:extLst>
                         <a:ext uri="{28A0092B-C50C-407E-A947-70E740481C1C}">
                           <a14:useLocalDpi xmlns:a14="http://schemas.microsoft.com/office/drawing/2010/main" val="0"/>
@@ -3483,7 +3853,7 @@
         <w:rPr>
           <w:lang w:val="en-US"/>
         </w:rPr>
-        <w:t>8</w:t>
+        <w:t>10</w:t>
       </w:r>
       <w:r>
         <w:rPr>
@@ -3520,7 +3890,6 @@
           <w:rFonts w:ascii="Times New Roman" w:eastAsia="Times New Roman" w:hAnsi="Times New Roman" w:cs="Times New Roman"/>
           <w:lang w:val="en-KR"/>
         </w:rPr>
-        <w:lastRenderedPageBreak/>
         <w:fldChar w:fldCharType="begin"/>
       </w:r>
       <w:r>
@@ -3561,7 +3930,7 @@
                     </pic:cNvPicPr>
                   </pic:nvPicPr>
                   <pic:blipFill>
-                    <a:blip r:embed="rId15" cstate="print">
+                    <a:blip r:embed="rId19" cstate="print">
                       <a:extLst>
                         <a:ext uri="{28A0092B-C50C-407E-A947-70E740481C1C}">
                           <a14:useLocalDpi xmlns:a14="http://schemas.microsoft.com/office/drawing/2010/main" val="0"/>
@@ -3626,7 +3995,13 @@
         <w:rPr>
           <w:lang w:val="en-US"/>
         </w:rPr>
-        <w:t>9</w:t>
+        <w:t>1</w:t>
+      </w:r>
+      <w:r>
+        <w:rPr>
+          <w:lang w:val="en-US"/>
+        </w:rPr>
+        <w:t>1</w:t>
       </w:r>
       <w:r>
         <w:rPr>
@@ -4284,7 +4659,6 @@
     <w:next w:val="Normal"/>
     <w:link w:val="Heading2Char"/>
     <w:uiPriority w:val="9"/>
-    <w:semiHidden/>
     <w:unhideWhenUsed/>
     <w:qFormat/>
     <w:rsid w:val="005C1265"/>
@@ -4328,6 +4702,7 @@
   <w:style w:type="character" w:default="1" w:styleId="DefaultParagraphFont">
     <w:name w:val="Default Paragraph Font"/>
     <w:uiPriority w:val="1"/>
+    <w:semiHidden/>
     <w:unhideWhenUsed/>
   </w:style>
   <w:style w:type="table" w:default="1" w:styleId="TableNormal">
@@ -4356,7 +4731,6 @@
     <w:basedOn w:val="DefaultParagraphFont"/>
     <w:link w:val="Heading2"/>
     <w:uiPriority w:val="9"/>
-    <w:semiHidden/>
     <w:rsid w:val="005C1265"/>
     <w:rPr>
       <w:rFonts w:asciiTheme="majorHAnsi" w:eastAsiaTheme="majorEastAsia" w:hAnsiTheme="majorHAnsi" w:cstheme="majorBidi"/>

</xml_diff>